<commit_message>
making amazon.js for future use
</commit_message>
<xml_diff>
--- a/Knowledgeable notes.docx
+++ b/Knowledgeable notes.docx
@@ -526,6 +526,26 @@
           <w:szCs w:val="28"/>
         </w:rPr>
         <w:t>Git = track changes in our code</w:t>
+      </w:r>
+    </w:p>
+    <w:p>
+      <w:pPr>
+        <w:tabs>
+          <w:tab w:val="left" w:pos="6000"/>
+        </w:tabs>
+        <w:rPr>
+          <w:color w:val="000000" w:themeColor="text1"/>
+          <w:sz w:val="28"/>
+          <w:szCs w:val="28"/>
+        </w:rPr>
+      </w:pPr>
+      <w:r>
+        <w:rPr>
+          <w:color w:val="000000" w:themeColor="text1"/>
+          <w:sz w:val="28"/>
+          <w:szCs w:val="28"/>
+        </w:rPr>
+        <w:t>Repository = a folder where changes are being tracked.</w:t>
       </w:r>
       <w:bookmarkStart w:id="0" w:name="_GoBack"/>
       <w:bookmarkEnd w:id="0"/>

</xml_diff>

<commit_message>
adding html and css full course source code
</commit_message>
<xml_diff>
--- a/Knowledgeable notes.docx
+++ b/Knowledgeable notes.docx
@@ -6,6 +6,66 @@
       <w:pPr>
         <w:rPr>
           <w:color w:val="4472C4" w:themeColor="accent1"/>
+          <w:lang/>
+        </w:rPr>
+      </w:pPr>
+      <w:bookmarkStart w:id="0" w:name="_GoBack"/>
+      <w:r>
+        <w:rPr>
+          <w:color w:val="4472C4" w:themeColor="accent1"/>
+          <w:lang/>
+        </w:rPr>
+        <w:t>Ctrl+Shift+T</w:t>
+      </w:r>
+      <w:r>
+        <w:rPr>
+          <w:color w:val="4472C4" w:themeColor="accent1"/>
+        </w:rPr>
+        <w:t xml:space="preserve">: </w:t>
+      </w:r>
+      <w:r>
+        <w:rPr>
+          <w:color w:val="4472C4" w:themeColor="accent1"/>
+          <w:lang w:val="en"/>
+        </w:rPr>
+        <w:t>For Windows PC, hold </w:t>
+      </w:r>
+      <w:proofErr w:type="spellStart"/>
+      <w:r>
+        <w:rPr>
+          <w:color w:val="4472C4" w:themeColor="accent1"/>
+          <w:lang w:val="en"/>
+        </w:rPr>
+        <w:t>Ctrl+Shift+T</w:t>
+      </w:r>
+      <w:proofErr w:type="spellEnd"/>
+      <w:r>
+        <w:rPr>
+          <w:color w:val="4472C4" w:themeColor="accent1"/>
+          <w:lang w:val="en"/>
+        </w:rPr>
+        <w:t> together to reopen a closed tab.</w:t>
+      </w:r>
+      <w:bookmarkEnd w:id="0"/>
+    </w:p>
+    <w:p>
+      <w:pPr>
+        <w:rPr>
+          <w:color w:val="4472C4" w:themeColor="accent1"/>
+        </w:rPr>
+      </w:pPr>
+    </w:p>
+    <w:p>
+      <w:pPr>
+        <w:rPr>
+          <w:color w:val="4472C4" w:themeColor="accent1"/>
+        </w:rPr>
+      </w:pPr>
+    </w:p>
+    <w:p>
+      <w:pPr>
+        <w:rPr>
+          <w:color w:val="4472C4" w:themeColor="accent1"/>
         </w:rPr>
       </w:pPr>
       <w:r>
@@ -38,11 +98,19 @@
         </w:rPr>
         <w:t xml:space="preserve">and </w:t>
       </w:r>
-      <w:r>
-        <w:rPr>
-          <w:color w:val="4472C4" w:themeColor="accent1"/>
-        </w:rPr>
-        <w:t>Falsy Values</w:t>
+      <w:proofErr w:type="spellStart"/>
+      <w:r>
+        <w:rPr>
+          <w:color w:val="4472C4" w:themeColor="accent1"/>
+        </w:rPr>
+        <w:t>Falsy</w:t>
+      </w:r>
+      <w:proofErr w:type="spellEnd"/>
+      <w:r>
+        <w:rPr>
+          <w:color w:val="4472C4" w:themeColor="accent1"/>
+        </w:rPr>
+        <w:t xml:space="preserve"> Values</w:t>
       </w:r>
       <w:r>
         <w:rPr>
@@ -469,6 +537,7 @@
         </w:rPr>
         <w:t>addEventListener</w:t>
       </w:r>
+      <w:proofErr w:type="spellEnd"/>
       <w:proofErr w:type="gramEnd"/>
       <w:r>
         <w:rPr>
@@ -476,16 +545,7 @@
           <w:sz w:val="28"/>
           <w:szCs w:val="28"/>
         </w:rPr>
-        <w:t>() – le</w:t>
-      </w:r>
-      <w:proofErr w:type="spellEnd"/>
-      <w:r>
-        <w:rPr>
-          <w:color w:val="000000" w:themeColor="text1"/>
-          <w:sz w:val="28"/>
-          <w:szCs w:val="28"/>
-        </w:rPr>
-        <w:t>ts us run some code when we interact with the element</w:t>
+        <w:t>() – lets us run some code when we interact with the element</w:t>
       </w:r>
     </w:p>
     <w:p>
@@ -547,8 +607,6 @@
         </w:rPr>
         <w:t>Repository = a folder where changes are being tracked.</w:t>
       </w:r>
-      <w:bookmarkStart w:id="0" w:name="_GoBack"/>
-      <w:bookmarkEnd w:id="0"/>
     </w:p>
     <w:p/>
     <w:p/>
@@ -963,7 +1021,6 @@
   <w:style w:type="character" w:default="1" w:styleId="DefaultParagraphFont">
     <w:name w:val="Default Paragraph Font"/>
     <w:uiPriority w:val="1"/>
-    <w:semiHidden/>
     <w:unhideWhenUsed/>
   </w:style>
   <w:style w:type="table" w:default="1" w:styleId="TableNormal">

</xml_diff>